<commit_message>
Add typescript summary to my project
</commit_message>
<xml_diff>
--- a/TypeScript Resume.docx
+++ b/TypeScript Resume.docx
@@ -7,33 +7,515 @@
         <w:jc w:val="center"/>
         <w:rPr>
           <w:color w:val="FF0000"/>
-          <w:sz w:val="72"/>
-          <w:szCs w:val="72"/>
+          <w:sz w:val="96"/>
+          <w:szCs w:val="96"/>
           <w:lang w:val="en-US"/>
         </w:rPr>
       </w:pPr>
       <w:r>
         <w:rPr>
           <w:color w:val="FF0000"/>
-          <w:sz w:val="72"/>
-          <w:szCs w:val="72"/>
+          <w:sz w:val="96"/>
+          <w:szCs w:val="96"/>
           <w:lang w:val="en-US"/>
         </w:rPr>
-        <w:t>TypeScript Resume</w:t>
+        <w:t xml:space="preserve">TypeScript </w:t>
       </w:r>
     </w:p>
     <w:p>
       <w:pPr>
-        <w:rPr>
+        <w:pStyle w:val="Paragraphedeliste"/>
+        <w:numPr>
+          <w:ilvl w:val="0"/>
+          <w:numId w:val="1"/>
+        </w:numPr>
+        <w:rPr>
+          <w:b/>
+          <w:bCs/>
           <w:color w:val="FF0000"/>
-        </w:rPr>
-      </w:pPr>
-      <w:r>
-        <w:rPr>
+          <w:sz w:val="48"/>
+          <w:szCs w:val="48"/>
+        </w:rPr>
+      </w:pPr>
+      <w:r>
+        <w:rPr>
+          <w:b/>
+          <w:bCs/>
           <w:color w:val="FF0000"/>
-        </w:rPr>
-        <w:t>Let x :number=15</w:t>
-      </w:r>
+          <w:sz w:val="48"/>
+          <w:szCs w:val="48"/>
+        </w:rPr>
+        <w:t>Introduction</w:t>
+      </w:r>
+    </w:p>
+    <w:p>
+      <w:pPr>
+        <w:pStyle w:val="Paragraphedeliste"/>
+        <w:numPr>
+          <w:ilvl w:val="0"/>
+          <w:numId w:val="2"/>
+        </w:numPr>
+        <w:rPr>
+          <w:b/>
+          <w:bCs/>
+          <w:color w:val="00B050"/>
+          <w:sz w:val="32"/>
+          <w:szCs w:val="32"/>
+        </w:rPr>
+      </w:pPr>
+      <w:r>
+        <w:rPr>
+          <w:b/>
+          <w:bCs/>
+          <w:color w:val="00B050"/>
+          <w:sz w:val="32"/>
+          <w:szCs w:val="32"/>
+        </w:rPr>
+        <w:t>Définition</w:t>
+      </w:r>
+    </w:p>
+    <w:p>
+      <w:pPr>
+        <w:pStyle w:val="NormalWeb"/>
+        <w:pBdr>
+          <w:top w:val="single" w:sz="2" w:space="0" w:color="D9D9E3"/>
+          <w:left w:val="single" w:sz="2" w:space="0" w:color="D9D9E3"/>
+          <w:bottom w:val="single" w:sz="2" w:space="0" w:color="D9D9E3"/>
+          <w:right w:val="single" w:sz="2" w:space="0" w:color="D9D9E3"/>
+        </w:pBdr>
+        <w:shd w:val="clear" w:color="auto" w:fill="F7F7F8"/>
+        <w:spacing w:before="0" w:beforeAutospacing="0" w:after="300" w:afterAutospacing="0"/>
+        <w:rPr>
+          <w:rFonts w:ascii="Segoe UI" w:hAnsi="Segoe UI" w:cs="Segoe UI"/>
+          <w:color w:val="374151"/>
+        </w:rPr>
+      </w:pPr>
+      <w:proofErr w:type="spellStart"/>
+      <w:r>
+        <w:rPr>
+          <w:rFonts w:ascii="Segoe UI" w:hAnsi="Segoe UI" w:cs="Segoe UI"/>
+          <w:color w:val="374151"/>
+        </w:rPr>
+        <w:t>TypeScript</w:t>
+      </w:r>
+      <w:proofErr w:type="spellEnd"/>
+      <w:r>
+        <w:rPr>
+          <w:rFonts w:ascii="Segoe UI" w:hAnsi="Segoe UI" w:cs="Segoe UI"/>
+          <w:color w:val="374151"/>
+        </w:rPr>
+        <w:t xml:space="preserve"> est un langage de programmation open-source développé par Microsoft qui étend JavaScript en ajoutant des fonctionnalités de typage statique. Contrairement à JavaScript, qui est un langage à typage dynamique, </w:t>
+      </w:r>
+      <w:proofErr w:type="spellStart"/>
+      <w:r>
+        <w:rPr>
+          <w:rFonts w:ascii="Segoe UI" w:hAnsi="Segoe UI" w:cs="Segoe UI"/>
+          <w:color w:val="374151"/>
+        </w:rPr>
+        <w:t>TypeScript</w:t>
+      </w:r>
+      <w:proofErr w:type="spellEnd"/>
+      <w:r>
+        <w:rPr>
+          <w:rFonts w:ascii="Segoe UI" w:hAnsi="Segoe UI" w:cs="Segoe UI"/>
+          <w:color w:val="374151"/>
+        </w:rPr>
+        <w:t xml:space="preserve"> permet aux développeurs de spécifier des types de variables, des paramètres de fonction, des valeurs de retour et bien plus encore. Ces types permettent d'effectuer une vérification statique des erreurs pendant la phase de développement, améliorant ainsi la robustesse du code.</w:t>
+      </w:r>
+    </w:p>
+    <w:p>
+      <w:pPr>
+        <w:pStyle w:val="NormalWeb"/>
+        <w:pBdr>
+          <w:top w:val="single" w:sz="2" w:space="0" w:color="D9D9E3"/>
+          <w:left w:val="single" w:sz="2" w:space="0" w:color="D9D9E3"/>
+          <w:bottom w:val="single" w:sz="2" w:space="0" w:color="D9D9E3"/>
+          <w:right w:val="single" w:sz="2" w:space="0" w:color="D9D9E3"/>
+        </w:pBdr>
+        <w:shd w:val="clear" w:color="auto" w:fill="F7F7F8"/>
+        <w:spacing w:before="300" w:beforeAutospacing="0" w:after="0" w:afterAutospacing="0"/>
+        <w:rPr>
+          <w:rFonts w:ascii="Segoe UI" w:hAnsi="Segoe UI" w:cs="Segoe UI"/>
+          <w:color w:val="374151"/>
+        </w:rPr>
+      </w:pPr>
+      <w:r>
+        <w:rPr>
+          <w:rFonts w:ascii="Segoe UI" w:hAnsi="Segoe UI" w:cs="Segoe UI"/>
+          <w:color w:val="374151"/>
+        </w:rPr>
+        <w:t xml:space="preserve">En résumé, </w:t>
+      </w:r>
+      <w:proofErr w:type="spellStart"/>
+      <w:r>
+        <w:rPr>
+          <w:rFonts w:ascii="Segoe UI" w:hAnsi="Segoe UI" w:cs="Segoe UI"/>
+          <w:color w:val="374151"/>
+        </w:rPr>
+        <w:t>TypeScript</w:t>
+      </w:r>
+      <w:proofErr w:type="spellEnd"/>
+      <w:r>
+        <w:rPr>
+          <w:rFonts w:ascii="Segoe UI" w:hAnsi="Segoe UI" w:cs="Segoe UI"/>
+          <w:color w:val="374151"/>
+        </w:rPr>
+        <w:t xml:space="preserve"> est une surcouche de typage statique pour JavaScript, permettant aux développeurs de détecter et de corriger des erreurs potentielles avant l'exécution du code, offrant ainsi une meilleure expérience de développement, une maintenance simplifiée et une meilleure collaboration au sein des équipes de développement. Il se compile en JavaScript standard et est compatible avec les navigateurs modernes et les environnements d'exécution Node.js.</w:t>
+      </w:r>
+    </w:p>
+    <w:p>
+      <w:pPr>
+        <w:rPr>
+          <w:b/>
+          <w:bCs/>
+          <w:color w:val="00B050"/>
+          <w:sz w:val="32"/>
+          <w:szCs w:val="32"/>
+        </w:rPr>
+      </w:pPr>
+    </w:p>
+    <w:p>
+      <w:pPr>
+        <w:pStyle w:val="Paragraphedeliste"/>
+        <w:numPr>
+          <w:ilvl w:val="0"/>
+          <w:numId w:val="2"/>
+        </w:numPr>
+        <w:rPr>
+          <w:b/>
+          <w:bCs/>
+          <w:color w:val="00B050"/>
+          <w:sz w:val="32"/>
+          <w:szCs w:val="32"/>
+        </w:rPr>
+      </w:pPr>
+      <w:r>
+        <w:rPr>
+          <w:b/>
+          <w:bCs/>
+          <w:color w:val="00B050"/>
+          <w:sz w:val="32"/>
+          <w:szCs w:val="32"/>
+        </w:rPr>
+        <w:t>Environnement setup</w:t>
+      </w:r>
+    </w:p>
+    <w:p>
+      <w:pPr>
+        <w:pStyle w:val="Paragraphedeliste"/>
+        <w:numPr>
+          <w:ilvl w:val="0"/>
+          <w:numId w:val="3"/>
+        </w:numPr>
+        <w:rPr>
+          <w:b/>
+          <w:bCs/>
+        </w:rPr>
+      </w:pPr>
+      <w:r>
+        <w:rPr>
+          <w:b/>
+          <w:bCs/>
+        </w:rPr>
+        <w:t xml:space="preserve">Install </w:t>
+      </w:r>
+      <w:proofErr w:type="spellStart"/>
+      <w:r>
+        <w:rPr>
+          <w:b/>
+          <w:bCs/>
+        </w:rPr>
+        <w:t>nodeJs</w:t>
+      </w:r>
+      <w:proofErr w:type="spellEnd"/>
+    </w:p>
+    <w:p>
+      <w:pPr>
+        <w:pStyle w:val="Paragraphedeliste"/>
+        <w:numPr>
+          <w:ilvl w:val="0"/>
+          <w:numId w:val="3"/>
+        </w:numPr>
+        <w:rPr>
+          <w:b/>
+          <w:bCs/>
+          <w:lang w:val="en-US"/>
+        </w:rPr>
+      </w:pPr>
+      <w:r>
+        <w:rPr>
+          <w:b/>
+          <w:bCs/>
+          <w:lang w:val="en-US"/>
+        </w:rPr>
+        <w:t>Install typescript (</w:t>
+      </w:r>
+      <w:proofErr w:type="spellStart"/>
+      <w:r>
+        <w:rPr>
+          <w:b/>
+          <w:bCs/>
+          <w:lang w:val="en-US"/>
+        </w:rPr>
+        <w:t>npm</w:t>
+      </w:r>
+      <w:proofErr w:type="spellEnd"/>
+      <w:r>
+        <w:rPr>
+          <w:b/>
+          <w:bCs/>
+          <w:lang w:val="en-US"/>
+        </w:rPr>
+        <w:t xml:space="preserve"> </w:t>
+      </w:r>
+      <w:proofErr w:type="spellStart"/>
+      <w:r>
+        <w:rPr>
+          <w:b/>
+          <w:bCs/>
+          <w:lang w:val="en-US"/>
+        </w:rPr>
+        <w:t>i</w:t>
+      </w:r>
+      <w:proofErr w:type="spellEnd"/>
+      <w:r>
+        <w:rPr>
+          <w:b/>
+          <w:bCs/>
+          <w:lang w:val="en-US"/>
+        </w:rPr>
+        <w:t xml:space="preserve"> -g typescript)</w:t>
+      </w:r>
+    </w:p>
+    <w:p>
+      <w:pPr>
+        <w:pStyle w:val="Paragraphedeliste"/>
+        <w:numPr>
+          <w:ilvl w:val="0"/>
+          <w:numId w:val="3"/>
+        </w:numPr>
+        <w:rPr>
+          <w:b/>
+          <w:bCs/>
+        </w:rPr>
+      </w:pPr>
+      <w:r>
+        <w:rPr>
+          <w:b/>
+          <w:bCs/>
+        </w:rPr>
+        <w:t>Voir la version (</w:t>
+      </w:r>
+      <w:proofErr w:type="spellStart"/>
+      <w:r>
+        <w:rPr>
+          <w:b/>
+          <w:bCs/>
+        </w:rPr>
+        <w:t>npm</w:t>
+      </w:r>
+      <w:proofErr w:type="spellEnd"/>
+      <w:r>
+        <w:rPr>
+          <w:b/>
+          <w:bCs/>
+        </w:rPr>
+        <w:t xml:space="preserve"> </w:t>
+      </w:r>
+      <w:proofErr w:type="spellStart"/>
+      <w:r>
+        <w:rPr>
+          <w:b/>
+          <w:bCs/>
+        </w:rPr>
+        <w:t>tsc</w:t>
+      </w:r>
+      <w:proofErr w:type="spellEnd"/>
+      <w:r>
+        <w:rPr>
+          <w:b/>
+          <w:bCs/>
+        </w:rPr>
+        <w:t xml:space="preserve"> -v)</w:t>
+      </w:r>
+    </w:p>
+    <w:p>
+      <w:pPr>
+        <w:pStyle w:val="Paragraphedeliste"/>
+        <w:numPr>
+          <w:ilvl w:val="0"/>
+          <w:numId w:val="3"/>
+        </w:numPr>
+        <w:rPr>
+          <w:b/>
+          <w:bCs/>
+        </w:rPr>
+      </w:pPr>
+      <w:proofErr w:type="spellStart"/>
+      <w:r>
+        <w:rPr>
+          <w:b/>
+          <w:bCs/>
+        </w:rPr>
+        <w:t>Creation</w:t>
+      </w:r>
+      <w:proofErr w:type="spellEnd"/>
+      <w:r>
+        <w:rPr>
+          <w:b/>
+          <w:bCs/>
+        </w:rPr>
+        <w:t xml:space="preserve"> d’un fichier </w:t>
+      </w:r>
+      <w:proofErr w:type="spellStart"/>
+      <w:r>
+        <w:rPr>
+          <w:b/>
+          <w:bCs/>
+        </w:rPr>
+        <w:t>ts</w:t>
+      </w:r>
+      <w:proofErr w:type="spellEnd"/>
+      <w:r>
+        <w:rPr>
+          <w:b/>
+          <w:bCs/>
+        </w:rPr>
+        <w:t xml:space="preserve"> (</w:t>
+      </w:r>
+      <w:proofErr w:type="spellStart"/>
+      <w:r>
+        <w:rPr>
+          <w:b/>
+          <w:bCs/>
+        </w:rPr>
+        <w:t>npx</w:t>
+      </w:r>
+      <w:proofErr w:type="spellEnd"/>
+      <w:r>
+        <w:rPr>
+          <w:b/>
+          <w:bCs/>
+        </w:rPr>
+        <w:t xml:space="preserve"> </w:t>
+      </w:r>
+      <w:proofErr w:type="spellStart"/>
+      <w:r>
+        <w:rPr>
+          <w:b/>
+          <w:bCs/>
+        </w:rPr>
+        <w:t>tsc</w:t>
+      </w:r>
+      <w:proofErr w:type="spellEnd"/>
+      <w:r>
+        <w:rPr>
+          <w:b/>
+          <w:bCs/>
+        </w:rPr>
+        <w:t xml:space="preserve"> </w:t>
+      </w:r>
+      <w:proofErr w:type="spellStart"/>
+      <w:r>
+        <w:rPr>
+          <w:b/>
+          <w:bCs/>
+        </w:rPr>
+        <w:t>main.ts</w:t>
+      </w:r>
+      <w:proofErr w:type="spellEnd"/>
+      <w:r>
+        <w:rPr>
+          <w:b/>
+          <w:bCs/>
+        </w:rPr>
+        <w:t>)</w:t>
+      </w:r>
+    </w:p>
+    <w:p>
+      <w:pPr>
+        <w:pStyle w:val="Paragraphedeliste"/>
+        <w:numPr>
+          <w:ilvl w:val="0"/>
+          <w:numId w:val="3"/>
+        </w:numPr>
+        <w:rPr>
+          <w:b/>
+          <w:bCs/>
+        </w:rPr>
+      </w:pPr>
+      <w:r>
+        <w:rPr>
+          <w:b/>
+          <w:bCs/>
+        </w:rPr>
+        <w:t xml:space="preserve">Recompiler le fichier pour n’importe quelle </w:t>
+      </w:r>
+      <w:proofErr w:type="gramStart"/>
+      <w:r>
+        <w:rPr>
+          <w:b/>
+          <w:bCs/>
+        </w:rPr>
+        <w:t>changement(</w:t>
+      </w:r>
+      <w:proofErr w:type="spellStart"/>
+      <w:proofErr w:type="gramEnd"/>
+      <w:r>
+        <w:rPr>
+          <w:b/>
+          <w:bCs/>
+        </w:rPr>
+        <w:t>npx</w:t>
+      </w:r>
+      <w:proofErr w:type="spellEnd"/>
+      <w:r>
+        <w:rPr>
+          <w:b/>
+          <w:bCs/>
+        </w:rPr>
+        <w:t xml:space="preserve"> </w:t>
+      </w:r>
+      <w:proofErr w:type="spellStart"/>
+      <w:r>
+        <w:rPr>
+          <w:b/>
+          <w:bCs/>
+        </w:rPr>
+        <w:t>tsc</w:t>
+      </w:r>
+      <w:proofErr w:type="spellEnd"/>
+      <w:r>
+        <w:rPr>
+          <w:b/>
+          <w:bCs/>
+        </w:rPr>
+        <w:t xml:space="preserve"> main --</w:t>
+      </w:r>
+      <w:proofErr w:type="spellStart"/>
+      <w:r>
+        <w:rPr>
+          <w:b/>
+          <w:bCs/>
+        </w:rPr>
+        <w:t>watch</w:t>
+      </w:r>
+      <w:proofErr w:type="spellEnd"/>
+      <w:r>
+        <w:rPr>
+          <w:b/>
+          <w:bCs/>
+        </w:rPr>
+        <w:t>)</w:t>
+      </w:r>
+    </w:p>
+    <w:p>
+      <w:pPr>
+        <w:rPr>
+          <w:b/>
+          <w:bCs/>
+        </w:rPr>
+      </w:pPr>
     </w:p>
     <w:sectPr>
       <w:pgSz w:w="11906" w:h="16838"/>
@@ -43,6 +525,308 @@
     </w:sectPr>
   </w:body>
 </w:document>
+</file>
+
+<file path=word/numbering.xml><?xml version="1.0" encoding="utf-8"?>
+<w:numbering xmlns:wpc="http://schemas.microsoft.com/office/word/2010/wordprocessingCanvas" xmlns:cx="http://schemas.microsoft.com/office/drawing/2014/chartex" xmlns:cx1="http://schemas.microsoft.com/office/drawing/2015/9/8/chartex" xmlns:cx2="http://schemas.microsoft.com/office/drawing/2015/10/21/chartex" xmlns:cx3="http://schemas.microsoft.com/office/drawing/2016/5/9/chartex" xmlns:cx4="http://schemas.microsoft.com/office/drawing/2016/5/10/chartex" xmlns:cx5="http://schemas.microsoft.com/office/drawing/2016/5/11/chartex" xmlns:cx6="http://schemas.microsoft.com/office/drawing/2016/5/12/chartex" xmlns:cx7="http://schemas.microsoft.com/office/drawing/2016/5/13/chartex" xmlns:cx8="http://schemas.microsoft.com/office/drawing/2016/5/14/chartex" xmlns:mc="http://schemas.openxmlformats.org/markup-compatibility/2006" xmlns:aink="http://schemas.microsoft.com/office/drawing/2016/ink" xmlns:am3d="http://schemas.microsoft.com/office/drawing/2017/model3d" xmlns:o="urn:schemas-microsoft-com:office:office" xmlns:oel="http://schemas.microsoft.com/office/2019/extlst" xmlns:r="http://schemas.openxmlformats.org/officeDocument/2006/relationships" xmlns:m="http://schemas.openxmlformats.org/officeDocument/2006/math" xmlns:v="urn:schemas-microsoft-com:vml" xmlns:wp14="http://schemas.microsoft.com/office/word/2010/wordprocessingDrawing" xmlns:wp="http://schemas.openxmlformats.org/drawingml/2006/wordprocessingDrawing" xmlns:w10="urn:schemas-microsoft-com:office:word" xmlns:w="http://schemas.openxmlformats.org/wordprocessingml/2006/main" xmlns:w14="http://schemas.microsoft.com/office/word/2010/wordml" xmlns:w15="http://schemas.microsoft.com/office/word/2012/wordml" xmlns:w16cex="http://schemas.microsoft.com/office/word/2018/wordml/cex" xmlns:w16cid="http://schemas.microsoft.com/office/word/2016/wordml/cid" xmlns:w16="http://schemas.microsoft.com/office/word/2018/wordml" xmlns:w16sdtdh="http://schemas.microsoft.com/office/word/2020/wordml/sdtdatahash" xmlns:w16se="http://schemas.microsoft.com/office/word/2015/wordml/symex" xmlns:wpg="http://schemas.microsoft.com/office/word/2010/wordprocessingGroup" xmlns:wpi="http://schemas.microsoft.com/office/word/2010/wordprocessingInk" xmlns:wne="http://schemas.microsoft.com/office/word/2006/wordml" xmlns:wps="http://schemas.microsoft.com/office/word/2010/wordprocessingShape" mc:Ignorable="w14 w15 w16se w16cid w16 w16cex w16sdtdh wp14">
+  <w:abstractNum w:abstractNumId="0" w15:restartNumberingAfterBreak="0">
+    <w:nsid w:val="14040B53"/>
+    <w:multiLevelType w:val="hybridMultilevel"/>
+    <w:tmpl w:val="2D0A4F0A"/>
+    <w:lvl w:ilvl="0" w:tplc="040C0001">
+      <w:start w:val="1"/>
+      <w:numFmt w:val="bullet"/>
+      <w:lvlText w:val=""/>
+      <w:lvlJc w:val="left"/>
+      <w:pPr>
+        <w:ind w:left="1068" w:hanging="360"/>
+      </w:pPr>
+      <w:rPr>
+        <w:rFonts w:ascii="Symbol" w:hAnsi="Symbol" w:hint="default"/>
+      </w:rPr>
+    </w:lvl>
+    <w:lvl w:ilvl="1" w:tplc="040C0003" w:tentative="1">
+      <w:start w:val="1"/>
+      <w:numFmt w:val="bullet"/>
+      <w:lvlText w:val="o"/>
+      <w:lvlJc w:val="left"/>
+      <w:pPr>
+        <w:ind w:left="1788" w:hanging="360"/>
+      </w:pPr>
+      <w:rPr>
+        <w:rFonts w:ascii="Courier New" w:hAnsi="Courier New" w:cs="Courier New" w:hint="default"/>
+      </w:rPr>
+    </w:lvl>
+    <w:lvl w:ilvl="2" w:tplc="040C0005" w:tentative="1">
+      <w:start w:val="1"/>
+      <w:numFmt w:val="bullet"/>
+      <w:lvlText w:val=""/>
+      <w:lvlJc w:val="left"/>
+      <w:pPr>
+        <w:ind w:left="2508" w:hanging="360"/>
+      </w:pPr>
+      <w:rPr>
+        <w:rFonts w:ascii="Wingdings" w:hAnsi="Wingdings" w:hint="default"/>
+      </w:rPr>
+    </w:lvl>
+    <w:lvl w:ilvl="3" w:tplc="040C0001" w:tentative="1">
+      <w:start w:val="1"/>
+      <w:numFmt w:val="bullet"/>
+      <w:lvlText w:val=""/>
+      <w:lvlJc w:val="left"/>
+      <w:pPr>
+        <w:ind w:left="3228" w:hanging="360"/>
+      </w:pPr>
+      <w:rPr>
+        <w:rFonts w:ascii="Symbol" w:hAnsi="Symbol" w:hint="default"/>
+      </w:rPr>
+    </w:lvl>
+    <w:lvl w:ilvl="4" w:tplc="040C0003" w:tentative="1">
+      <w:start w:val="1"/>
+      <w:numFmt w:val="bullet"/>
+      <w:lvlText w:val="o"/>
+      <w:lvlJc w:val="left"/>
+      <w:pPr>
+        <w:ind w:left="3948" w:hanging="360"/>
+      </w:pPr>
+      <w:rPr>
+        <w:rFonts w:ascii="Courier New" w:hAnsi="Courier New" w:cs="Courier New" w:hint="default"/>
+      </w:rPr>
+    </w:lvl>
+    <w:lvl w:ilvl="5" w:tplc="040C0005" w:tentative="1">
+      <w:start w:val="1"/>
+      <w:numFmt w:val="bullet"/>
+      <w:lvlText w:val=""/>
+      <w:lvlJc w:val="left"/>
+      <w:pPr>
+        <w:ind w:left="4668" w:hanging="360"/>
+      </w:pPr>
+      <w:rPr>
+        <w:rFonts w:ascii="Wingdings" w:hAnsi="Wingdings" w:hint="default"/>
+      </w:rPr>
+    </w:lvl>
+    <w:lvl w:ilvl="6" w:tplc="040C0001" w:tentative="1">
+      <w:start w:val="1"/>
+      <w:numFmt w:val="bullet"/>
+      <w:lvlText w:val=""/>
+      <w:lvlJc w:val="left"/>
+      <w:pPr>
+        <w:ind w:left="5388" w:hanging="360"/>
+      </w:pPr>
+      <w:rPr>
+        <w:rFonts w:ascii="Symbol" w:hAnsi="Symbol" w:hint="default"/>
+      </w:rPr>
+    </w:lvl>
+    <w:lvl w:ilvl="7" w:tplc="040C0003" w:tentative="1">
+      <w:start w:val="1"/>
+      <w:numFmt w:val="bullet"/>
+      <w:lvlText w:val="o"/>
+      <w:lvlJc w:val="left"/>
+      <w:pPr>
+        <w:ind w:left="6108" w:hanging="360"/>
+      </w:pPr>
+      <w:rPr>
+        <w:rFonts w:ascii="Courier New" w:hAnsi="Courier New" w:cs="Courier New" w:hint="default"/>
+      </w:rPr>
+    </w:lvl>
+    <w:lvl w:ilvl="8" w:tplc="040C0005" w:tentative="1">
+      <w:start w:val="1"/>
+      <w:numFmt w:val="bullet"/>
+      <w:lvlText w:val=""/>
+      <w:lvlJc w:val="left"/>
+      <w:pPr>
+        <w:ind w:left="6828" w:hanging="360"/>
+      </w:pPr>
+      <w:rPr>
+        <w:rFonts w:ascii="Wingdings" w:hAnsi="Wingdings" w:hint="default"/>
+      </w:rPr>
+    </w:lvl>
+  </w:abstractNum>
+  <w:abstractNum w:abstractNumId="1" w15:restartNumberingAfterBreak="0">
+    <w:nsid w:val="20FF7FEB"/>
+    <w:multiLevelType w:val="hybridMultilevel"/>
+    <w:tmpl w:val="5DB8C9C4"/>
+    <w:lvl w:ilvl="0" w:tplc="040C0013">
+      <w:start w:val="1"/>
+      <w:numFmt w:val="upperRoman"/>
+      <w:lvlText w:val="%1."/>
+      <w:lvlJc w:val="right"/>
+      <w:pPr>
+        <w:ind w:left="720" w:hanging="360"/>
+      </w:pPr>
+    </w:lvl>
+    <w:lvl w:ilvl="1" w:tplc="040C0019" w:tentative="1">
+      <w:start w:val="1"/>
+      <w:numFmt w:val="lowerLetter"/>
+      <w:lvlText w:val="%2."/>
+      <w:lvlJc w:val="left"/>
+      <w:pPr>
+        <w:ind w:left="1440" w:hanging="360"/>
+      </w:pPr>
+    </w:lvl>
+    <w:lvl w:ilvl="2" w:tplc="040C001B" w:tentative="1">
+      <w:start w:val="1"/>
+      <w:numFmt w:val="lowerRoman"/>
+      <w:lvlText w:val="%3."/>
+      <w:lvlJc w:val="right"/>
+      <w:pPr>
+        <w:ind w:left="2160" w:hanging="180"/>
+      </w:pPr>
+    </w:lvl>
+    <w:lvl w:ilvl="3" w:tplc="040C000F" w:tentative="1">
+      <w:start w:val="1"/>
+      <w:numFmt w:val="decimal"/>
+      <w:lvlText w:val="%4."/>
+      <w:lvlJc w:val="left"/>
+      <w:pPr>
+        <w:ind w:left="2880" w:hanging="360"/>
+      </w:pPr>
+    </w:lvl>
+    <w:lvl w:ilvl="4" w:tplc="040C0019" w:tentative="1">
+      <w:start w:val="1"/>
+      <w:numFmt w:val="lowerLetter"/>
+      <w:lvlText w:val="%5."/>
+      <w:lvlJc w:val="left"/>
+      <w:pPr>
+        <w:ind w:left="3600" w:hanging="360"/>
+      </w:pPr>
+    </w:lvl>
+    <w:lvl w:ilvl="5" w:tplc="040C001B" w:tentative="1">
+      <w:start w:val="1"/>
+      <w:numFmt w:val="lowerRoman"/>
+      <w:lvlText w:val="%6."/>
+      <w:lvlJc w:val="right"/>
+      <w:pPr>
+        <w:ind w:left="4320" w:hanging="180"/>
+      </w:pPr>
+    </w:lvl>
+    <w:lvl w:ilvl="6" w:tplc="040C000F" w:tentative="1">
+      <w:start w:val="1"/>
+      <w:numFmt w:val="decimal"/>
+      <w:lvlText w:val="%7."/>
+      <w:lvlJc w:val="left"/>
+      <w:pPr>
+        <w:ind w:left="5040" w:hanging="360"/>
+      </w:pPr>
+    </w:lvl>
+    <w:lvl w:ilvl="7" w:tplc="040C0019" w:tentative="1">
+      <w:start w:val="1"/>
+      <w:numFmt w:val="lowerLetter"/>
+      <w:lvlText w:val="%8."/>
+      <w:lvlJc w:val="left"/>
+      <w:pPr>
+        <w:ind w:left="5760" w:hanging="360"/>
+      </w:pPr>
+    </w:lvl>
+    <w:lvl w:ilvl="8" w:tplc="040C001B" w:tentative="1">
+      <w:start w:val="1"/>
+      <w:numFmt w:val="lowerRoman"/>
+      <w:lvlText w:val="%9."/>
+      <w:lvlJc w:val="right"/>
+      <w:pPr>
+        <w:ind w:left="6480" w:hanging="180"/>
+      </w:pPr>
+    </w:lvl>
+  </w:abstractNum>
+  <w:abstractNum w:abstractNumId="2" w15:restartNumberingAfterBreak="0">
+    <w:nsid w:val="46FD1701"/>
+    <w:multiLevelType w:val="hybridMultilevel"/>
+    <w:tmpl w:val="3048A59C"/>
+    <w:lvl w:ilvl="0" w:tplc="4E8CCF7A">
+      <w:start w:val="1"/>
+      <w:numFmt w:val="decimal"/>
+      <w:lvlText w:val="%1."/>
+      <w:lvlJc w:val="left"/>
+      <w:pPr>
+        <w:ind w:left="1080" w:hanging="720"/>
+      </w:pPr>
+      <w:rPr>
+        <w:rFonts w:hint="default"/>
+      </w:rPr>
+    </w:lvl>
+    <w:lvl w:ilvl="1" w:tplc="040C0019" w:tentative="1">
+      <w:start w:val="1"/>
+      <w:numFmt w:val="lowerLetter"/>
+      <w:lvlText w:val="%2."/>
+      <w:lvlJc w:val="left"/>
+      <w:pPr>
+        <w:ind w:left="1440" w:hanging="360"/>
+      </w:pPr>
+    </w:lvl>
+    <w:lvl w:ilvl="2" w:tplc="040C001B" w:tentative="1">
+      <w:start w:val="1"/>
+      <w:numFmt w:val="lowerRoman"/>
+      <w:lvlText w:val="%3."/>
+      <w:lvlJc w:val="right"/>
+      <w:pPr>
+        <w:ind w:left="2160" w:hanging="180"/>
+      </w:pPr>
+    </w:lvl>
+    <w:lvl w:ilvl="3" w:tplc="040C000F" w:tentative="1">
+      <w:start w:val="1"/>
+      <w:numFmt w:val="decimal"/>
+      <w:lvlText w:val="%4."/>
+      <w:lvlJc w:val="left"/>
+      <w:pPr>
+        <w:ind w:left="2880" w:hanging="360"/>
+      </w:pPr>
+    </w:lvl>
+    <w:lvl w:ilvl="4" w:tplc="040C0019" w:tentative="1">
+      <w:start w:val="1"/>
+      <w:numFmt w:val="lowerLetter"/>
+      <w:lvlText w:val="%5."/>
+      <w:lvlJc w:val="left"/>
+      <w:pPr>
+        <w:ind w:left="3600" w:hanging="360"/>
+      </w:pPr>
+    </w:lvl>
+    <w:lvl w:ilvl="5" w:tplc="040C001B" w:tentative="1">
+      <w:start w:val="1"/>
+      <w:numFmt w:val="lowerRoman"/>
+      <w:lvlText w:val="%6."/>
+      <w:lvlJc w:val="right"/>
+      <w:pPr>
+        <w:ind w:left="4320" w:hanging="180"/>
+      </w:pPr>
+    </w:lvl>
+    <w:lvl w:ilvl="6" w:tplc="040C000F" w:tentative="1">
+      <w:start w:val="1"/>
+      <w:numFmt w:val="decimal"/>
+      <w:lvlText w:val="%7."/>
+      <w:lvlJc w:val="left"/>
+      <w:pPr>
+        <w:ind w:left="5040" w:hanging="360"/>
+      </w:pPr>
+    </w:lvl>
+    <w:lvl w:ilvl="7" w:tplc="040C0019" w:tentative="1">
+      <w:start w:val="1"/>
+      <w:numFmt w:val="lowerLetter"/>
+      <w:lvlText w:val="%8."/>
+      <w:lvlJc w:val="left"/>
+      <w:pPr>
+        <w:ind w:left="5760" w:hanging="360"/>
+      </w:pPr>
+    </w:lvl>
+    <w:lvl w:ilvl="8" w:tplc="040C001B" w:tentative="1">
+      <w:start w:val="1"/>
+      <w:numFmt w:val="lowerRoman"/>
+      <w:lvlText w:val="%9."/>
+      <w:lvlJc w:val="right"/>
+      <w:pPr>
+        <w:ind w:left="6480" w:hanging="180"/>
+      </w:pPr>
+    </w:lvl>
+  </w:abstractNum>
+  <w:num w:numId="1" w16cid:durableId="1331366479">
+    <w:abstractNumId w:val="1"/>
+  </w:num>
+  <w:num w:numId="2" w16cid:durableId="1853687021">
+    <w:abstractNumId w:val="2"/>
+  </w:num>
+  <w:num w:numId="3" w16cid:durableId="8800397">
+    <w:abstractNumId w:val="0"/>
+  </w:num>
+</w:numbering>
 </file>
 
 <file path=word/styles.xml><?xml version="1.0" encoding="utf-8"?>
@@ -447,7 +1231,6 @@
   <w:style w:type="character" w:default="1" w:styleId="Policepardfaut">
     <w:name w:val="Default Paragraph Font"/>
     <w:uiPriority w:val="1"/>
-    <w:semiHidden/>
     <w:unhideWhenUsed/>
   </w:style>
   <w:style w:type="table" w:default="1" w:styleId="TableauNormal">
@@ -470,6 +1253,34 @@
     <w:uiPriority w:val="99"/>
     <w:semiHidden/>
     <w:unhideWhenUsed/>
+  </w:style>
+  <w:style w:type="paragraph" w:styleId="Paragraphedeliste">
+    <w:name w:val="List Paragraph"/>
+    <w:basedOn w:val="Normal"/>
+    <w:uiPriority w:val="34"/>
+    <w:qFormat/>
+    <w:rsid w:val="004931C5"/>
+    <w:pPr>
+      <w:ind w:left="720"/>
+      <w:contextualSpacing/>
+    </w:pPr>
+  </w:style>
+  <w:style w:type="paragraph" w:styleId="NormalWeb">
+    <w:name w:val="Normal (Web)"/>
+    <w:basedOn w:val="Normal"/>
+    <w:uiPriority w:val="99"/>
+    <w:semiHidden/>
+    <w:unhideWhenUsed/>
+    <w:rsid w:val="004931C5"/>
+    <w:pPr>
+      <w:spacing w:before="100" w:beforeAutospacing="1" w:after="100" w:afterAutospacing="1" w:line="240" w:lineRule="auto"/>
+    </w:pPr>
+    <w:rPr>
+      <w:rFonts w:ascii="Times New Roman" w:eastAsia="Times New Roman" w:hAnsi="Times New Roman" w:cs="Times New Roman"/>
+      <w:sz w:val="24"/>
+      <w:szCs w:val="24"/>
+      <w:lang w:eastAsia="fr-FR"/>
+    </w:rPr>
   </w:style>
 </w:styles>
 </file>

</xml_diff>